<commit_message>
Added user data restore mechanism
</commit_message>
<xml_diff>
--- a/doc/installationGuide.docx
+++ b/doc/installationGuide.docx
@@ -10,9 +10,6 @@
           <w:numId w:val="1"/>
         </w:numPr>
         <w:ind w:leftChars="0"/>
-        <w:rPr>
-          <w:rFonts w:hint="eastAsia"/>
-        </w:rPr>
       </w:pPr>
       <w:r>
         <w:t>D</w:t>
@@ -21,24 +18,10 @@
         <w:rPr>
           <w:rFonts w:hint="eastAsia"/>
         </w:rPr>
-        <w:t xml:space="preserve">ownload source code from </w:t>
+        <w:t>ownload source code from github</w:t>
       </w:r>
-      <w:proofErr w:type="spellStart"/>
-      <w:r>
-        <w:rPr>
-          <w:rFonts w:hint="eastAsia"/>
-        </w:rPr>
-        <w:t>github</w:t>
-      </w:r>
-      <w:proofErr w:type="spellEnd"/>
     </w:p>
-    <w:p>
-      <w:pPr>
-        <w:rPr>
-          <w:rFonts w:hint="eastAsia"/>
-        </w:rPr>
-      </w:pPr>
-    </w:p>
+    <w:p/>
     <w:p>
       <w:pPr>
         <w:pStyle w:val="ListParagraph"/>
@@ -47,9 +30,6 @@
           <w:numId w:val="1"/>
         </w:numPr>
         <w:ind w:leftChars="0"/>
-        <w:rPr>
-          <w:rFonts w:hint="eastAsia"/>
-        </w:rPr>
       </w:pPr>
       <w:r>
         <w:rPr>
@@ -62,9 +42,6 @@
       <w:pPr>
         <w:pStyle w:val="ListParagraph"/>
         <w:ind w:leftChars="100" w:left="240"/>
-        <w:rPr>
-          <w:rFonts w:hint="eastAsia"/>
-        </w:rPr>
       </w:pPr>
       <w:r>
         <w:rPr>
@@ -106,14 +83,45 @@
           </wp:inline>
         </w:drawing>
       </w:r>
+    </w:p>
+    <w:p>
+      <w:pPr>
+        <w:pStyle w:val="ListParagraph"/>
+        <w:numPr>
+          <w:ilvl w:val="0"/>
+          <w:numId w:val="1"/>
+        </w:numPr>
+        <w:ind w:leftChars="0"/>
+        <w:rPr>
+          <w:rFonts w:hint="eastAsia"/>
+        </w:rPr>
+      </w:pPr>
+      <w:r>
+        <w:t>R</w:t>
+      </w:r>
+      <w:r>
+        <w:rPr>
+          <w:rFonts w:hint="eastAsia"/>
+        </w:rPr>
+        <w:t>estore default data</w:t>
+      </w:r>
+    </w:p>
+    <w:p>
+      <w:pPr>
+        <w:pStyle w:val="ListParagraph"/>
+        <w:ind w:leftChars="0" w:left="360"/>
+      </w:pPr>
+      <w:r>
+        <w:rPr>
+          <w:rFonts w:hint="eastAsia"/>
+        </w:rPr>
+        <w:t xml:space="preserve"># </w:t>
+      </w:r>
       <w:bookmarkStart w:id="0" w:name="_GoBack"/>
       <w:bookmarkEnd w:id="0"/>
-    </w:p>
-    <w:p>
-      <w:pPr>
-        <w:pStyle w:val="ListParagraph"/>
-        <w:ind w:leftChars="0" w:left="360"/>
-      </w:pPr>
+      <w:r>
+        <w:t>sqlite3.exe storage/database.sqlite '.read doc/installation/userTable.sql'</w:t>
+      </w:r>
     </w:p>
     <w:sectPr>
       <w:pgSz w:w="11906" w:h="16838"/>

</xml_diff>

<commit_message>
Added story backlog page
</commit_message>
<xml_diff>
--- a/doc/installationGuide.docx
+++ b/doc/installationGuide.docx
@@ -92,9 +92,6 @@
           <w:numId w:val="1"/>
         </w:numPr>
         <w:ind w:leftChars="0"/>
-        <w:rPr>
-          <w:rFonts w:hint="eastAsia"/>
-        </w:rPr>
       </w:pPr>
       <w:r>
         <w:t>R</w:t>
@@ -110,18 +107,72 @@
       <w:pPr>
         <w:pStyle w:val="ListParagraph"/>
         <w:ind w:leftChars="0" w:left="360"/>
+        <w:rPr>
+          <w:rFonts w:hint="eastAsia"/>
+        </w:rPr>
       </w:pPr>
       <w:r>
         <w:rPr>
           <w:rFonts w:hint="eastAsia"/>
         </w:rPr>
         <w:t xml:space="preserve"># </w:t>
+      </w:r>
+      <w:r>
+        <w:t>sqlite3.exe storage/database.sqlite '.read doc/installation/userTable.sql'</w:t>
+      </w:r>
+    </w:p>
+    <w:p>
+      <w:pPr>
+        <w:pStyle w:val="ListParagraph"/>
+        <w:ind w:leftChars="0" w:left="360"/>
+        <w:rPr>
+          <w:rFonts w:hint="eastAsia"/>
+        </w:rPr>
+      </w:pPr>
+    </w:p>
+    <w:p>
+      <w:pPr>
+        <w:pStyle w:val="ListParagraph"/>
+        <w:ind w:leftChars="0" w:left="360"/>
+        <w:rPr>
+          <w:rFonts w:hint="eastAsia"/>
+        </w:rPr>
+      </w:pPr>
+      <w:r>
+        <w:rPr>
+          <w:rFonts w:hint="eastAsia"/>
+        </w:rPr>
+        <w:t xml:space="preserve">Note: </w:t>
+      </w:r>
+    </w:p>
+    <w:p>
+      <w:pPr>
+        <w:pStyle w:val="ListParagraph"/>
+        <w:ind w:leftChars="0" w:left="360" w:firstLine="120"/>
+        <w:rPr>
+          <w:rFonts w:hint="eastAsia"/>
+        </w:rPr>
+      </w:pPr>
+      <w:r>
+        <w:rPr>
+          <w:rFonts w:hint="eastAsia"/>
+        </w:rPr>
+        <w:t>username: admin</w:t>
+      </w:r>
+    </w:p>
+    <w:p>
+      <w:pPr>
+        <w:pStyle w:val="ListParagraph"/>
+        <w:ind w:leftChars="0" w:left="360" w:firstLine="120"/>
+      </w:pPr>
+      <w:r>
+        <w:rPr>
+          <w:rFonts w:hint="eastAsia"/>
+        </w:rPr>
+        <w:t>password: adminpwd</w:t>
       </w:r>
       <w:bookmarkStart w:id="0" w:name="_GoBack"/>
       <w:bookmarkEnd w:id="0"/>
-      <w:r>
-        <w:t>sqlite3.exe storage/database.sqlite '.read doc/installation/userTable.sql'</w:t>
-      </w:r>
     </w:p>
     <w:sectPr>
       <w:pgSz w:w="11906" w:h="16838"/>

</xml_diff>